<commit_message>
Rettet SSD i dokumentation
</commit_message>
<xml_diff>
--- a/SWD/OOAD Dokumentation dansk (hjemmelavet).docx
+++ b/SWD/OOAD Dokumentation dansk (hjemmelavet).docx
@@ -2643,181 +2643,38 @@
       </w:r>
       <w:bookmarkEnd w:id="4"/>
     </w:p>
-    <w:p/>
     <w:p>
       <w:pPr>
-        <w:pStyle w:val="Overskrift2"/>
-      </w:pPr>
-      <w:bookmarkStart w:id="5" w:name="_Toc498980975"/>
-      <w:r>
-        <w:t>Brief</w:t>
-      </w:r>
+        <w:rPr>
+          <w:color w:val="A8D08D" w:themeColor="accent6" w:themeTint="99"/>
+        </w:rPr>
+      </w:pPr>
+      <w:r>
+        <w:rPr>
+          <w:color w:val="A8D08D" w:themeColor="accent6" w:themeTint="99"/>
+        </w:rPr>
+        <w:t>Martin Løseth Jensen</w:t>
+      </w:r>
+      <w:bookmarkStart w:id="5" w:name="_GoBack"/>
       <w:bookmarkEnd w:id="5"/>
     </w:p>
     <w:p>
       <w:pPr>
-        <w:pStyle w:val="Overskrift3"/>
-      </w:pPr>
-      <w:bookmarkStart w:id="6" w:name="_Toc498980976"/>
-      <w:r>
-        <w:t>Use Case 004</w:t>
+        <w:pStyle w:val="Overskrift2"/>
+      </w:pPr>
+      <w:bookmarkStart w:id="6" w:name="_Toc498980975"/>
+      <w:r>
+        <w:t>Brief</w:t>
       </w:r>
       <w:bookmarkEnd w:id="6"/>
     </w:p>
-    <w:tbl>
-      <w:tblPr>
-        <w:tblStyle w:val="Gittertabel5-mrk-farve3"/>
-        <w:tblW w:w="0" w:type="auto"/>
-        <w:tblLook w:val="04A0" w:firstRow="1" w:lastRow="0" w:firstColumn="1" w:lastColumn="0" w:noHBand="0" w:noVBand="1"/>
-      </w:tblPr>
-      <w:tblGrid>
-        <w:gridCol w:w="4814"/>
-        <w:gridCol w:w="4814"/>
-      </w:tblGrid>
-      <w:tr>
-        <w:trPr>
-          <w:cnfStyle w:val="100000000000" w:firstRow="1" w:lastRow="0" w:firstColumn="0" w:lastColumn="0" w:oddVBand="0" w:evenVBand="0" w:oddHBand="0" w:evenHBand="0" w:firstRowFirstColumn="0" w:firstRowLastColumn="0" w:lastRowFirstColumn="0" w:lastRowLastColumn="0"/>
-        </w:trPr>
-        <w:tc>
-          <w:tcPr>
-            <w:cnfStyle w:val="001000000000" w:firstRow="0" w:lastRow="0" w:firstColumn="1" w:lastColumn="0" w:oddVBand="0" w:evenVBand="0" w:oddHBand="0" w:evenHBand="0" w:firstRowFirstColumn="0" w:firstRowLastColumn="0" w:lastRowFirstColumn="0" w:lastRowLastColumn="0"/>
-            <w:tcW w:w="4814" w:type="dxa"/>
-            <w:tcBorders>
-              <w:right w:val="single" w:sz="4" w:space="0" w:color="FFFFFF" w:themeColor="background1"/>
-            </w:tcBorders>
-          </w:tcPr>
-          <w:p>
-            <w:r>
-              <w:t>Use Case Section</w:t>
-            </w:r>
-          </w:p>
-        </w:tc>
-        <w:tc>
-          <w:tcPr>
-            <w:tcW w:w="4814" w:type="dxa"/>
-            <w:tcBorders>
-              <w:left w:val="single" w:sz="4" w:space="0" w:color="FFFFFF" w:themeColor="background1"/>
-            </w:tcBorders>
-          </w:tcPr>
-          <w:p>
-            <w:pPr>
-              <w:cnfStyle w:val="100000000000" w:firstRow="1" w:lastRow="0" w:firstColumn="0" w:lastColumn="0" w:oddVBand="0" w:evenVBand="0" w:oddHBand="0" w:evenHBand="0" w:firstRowFirstColumn="0" w:firstRowLastColumn="0" w:lastRowFirstColumn="0" w:lastRowLastColumn="0"/>
-            </w:pPr>
-            <w:r>
-              <w:t>Kommentar</w:t>
-            </w:r>
-          </w:p>
-        </w:tc>
-      </w:tr>
-      <w:tr>
-        <w:trPr>
-          <w:cnfStyle w:val="000000100000" w:firstRow="0" w:lastRow="0" w:firstColumn="0" w:lastColumn="0" w:oddVBand="0" w:evenVBand="0" w:oddHBand="1" w:evenHBand="0" w:firstRowFirstColumn="0" w:firstRowLastColumn="0" w:lastRowFirstColumn="0" w:lastRowLastColumn="0"/>
-        </w:trPr>
-        <w:tc>
-          <w:tcPr>
-            <w:cnfStyle w:val="001000000000" w:firstRow="0" w:lastRow="0" w:firstColumn="1" w:lastColumn="0" w:oddVBand="0" w:evenVBand="0" w:oddHBand="0" w:evenHBand="0" w:firstRowFirstColumn="0" w:firstRowLastColumn="0" w:lastRowFirstColumn="0" w:lastRowLastColumn="0"/>
-            <w:tcW w:w="4814" w:type="dxa"/>
-          </w:tcPr>
-          <w:p>
-            <w:r>
-              <w:t>Use Case ID</w:t>
-            </w:r>
-          </w:p>
-        </w:tc>
-        <w:tc>
-          <w:tcPr>
-            <w:tcW w:w="4814" w:type="dxa"/>
-          </w:tcPr>
-          <w:p>
-            <w:pPr>
-              <w:cnfStyle w:val="000000100000" w:firstRow="0" w:lastRow="0" w:firstColumn="0" w:lastColumn="0" w:oddVBand="0" w:evenVBand="0" w:oddHBand="1" w:evenHBand="0" w:firstRowFirstColumn="0" w:firstRowLastColumn="0" w:lastRowFirstColumn="0" w:lastRowLastColumn="0"/>
-            </w:pPr>
-            <w:r>
-              <w:t>Use Case 004</w:t>
-            </w:r>
-          </w:p>
-        </w:tc>
-      </w:tr>
-      <w:tr>
-        <w:tc>
-          <w:tcPr>
-            <w:cnfStyle w:val="001000000000" w:firstRow="0" w:lastRow="0" w:firstColumn="1" w:lastColumn="0" w:oddVBand="0" w:evenVBand="0" w:oddHBand="0" w:evenHBand="0" w:firstRowFirstColumn="0" w:firstRowLastColumn="0" w:lastRowFirstColumn="0" w:lastRowLastColumn="0"/>
-            <w:tcW w:w="4814" w:type="dxa"/>
-          </w:tcPr>
-          <w:p>
-            <w:r>
-              <w:t>Use Case Navn</w:t>
-            </w:r>
-          </w:p>
-        </w:tc>
-        <w:tc>
-          <w:tcPr>
-            <w:tcW w:w="4814" w:type="dxa"/>
-          </w:tcPr>
-          <w:p>
-            <w:pPr>
-              <w:cnfStyle w:val="000000000000" w:firstRow="0" w:lastRow="0" w:firstColumn="0" w:lastColumn="0" w:oddVBand="0" w:evenVBand="0" w:oddHBand="0" w:evenHBand="0" w:firstRowFirstColumn="0" w:firstRowLastColumn="0" w:lastRowFirstColumn="0" w:lastRowLastColumn="0"/>
-            </w:pPr>
-            <w:r>
-              <w:t>Print Udtagelseskandidater</w:t>
-            </w:r>
-          </w:p>
-        </w:tc>
-      </w:tr>
-      <w:tr>
-        <w:trPr>
-          <w:cnfStyle w:val="000000100000" w:firstRow="0" w:lastRow="0" w:firstColumn="0" w:lastColumn="0" w:oddVBand="0" w:evenVBand="0" w:oddHBand="1" w:evenHBand="0" w:firstRowFirstColumn="0" w:firstRowLastColumn="0" w:lastRowFirstColumn="0" w:lastRowLastColumn="0"/>
-        </w:trPr>
-        <w:tc>
-          <w:tcPr>
-            <w:cnfStyle w:val="001000000000" w:firstRow="0" w:lastRow="0" w:firstColumn="1" w:lastColumn="0" w:oddVBand="0" w:evenVBand="0" w:oddHBand="0" w:evenHBand="0" w:firstRowFirstColumn="0" w:firstRowLastColumn="0" w:lastRowFirstColumn="0" w:lastRowLastColumn="0"/>
-            <w:tcW w:w="4814" w:type="dxa"/>
-          </w:tcPr>
-          <w:p>
-            <w:r>
-              <w:t>Main Succes Scenario</w:t>
-            </w:r>
-          </w:p>
-        </w:tc>
-        <w:tc>
-          <w:tcPr>
-            <w:tcW w:w="4814" w:type="dxa"/>
-          </w:tcPr>
-          <w:p>
-            <w:pPr>
-              <w:cnfStyle w:val="000000100000" w:firstRow="0" w:lastRow="0" w:firstColumn="0" w:lastColumn="0" w:oddVBand="0" w:evenVBand="0" w:oddHBand="1" w:evenHBand="0" w:firstRowFirstColumn="0" w:firstRowLastColumn="0" w:lastRowFirstColumn="0" w:lastRowLastColumn="0"/>
-              <w:rPr>
-                <w:rFonts w:ascii="Calibri" w:eastAsia="Calibri" w:hAnsi="Calibri" w:cs="Calibri"/>
-              </w:rPr>
-            </w:pPr>
-            <w:r>
-              <w:rPr>
-                <w:rFonts w:ascii="Calibri" w:eastAsia="Calibri" w:hAnsi="Calibri" w:cs="Calibri"/>
-              </w:rPr>
-              <w:t>Træner skal kunne se en liste over</w:t>
-            </w:r>
-            <w:r>
-              <w:rPr>
-                <w:rFonts w:ascii="Calibri" w:eastAsia="Calibri" w:hAnsi="Calibri" w:cs="Calibri"/>
-              </w:rPr>
-              <w:t xml:space="preserve"> den nuværende top 5 (de 5 bedste tider) inden for hver enkel disciplin.</w:t>
-            </w:r>
-          </w:p>
-          <w:p>
-            <w:pPr>
-              <w:cnfStyle w:val="000000100000" w:firstRow="0" w:lastRow="0" w:firstColumn="0" w:lastColumn="0" w:oddVBand="0" w:evenVBand="0" w:oddHBand="1" w:evenHBand="0" w:firstRowFirstColumn="0" w:firstRowLastColumn="0" w:lastRowFirstColumn="0" w:lastRowLastColumn="0"/>
-            </w:pPr>
-          </w:p>
-        </w:tc>
-      </w:tr>
-    </w:tbl>
     <w:p>
       <w:pPr>
         <w:pStyle w:val="Overskrift3"/>
       </w:pPr>
-      <w:bookmarkStart w:id="7" w:name="_Toc498980977"/>
-      <w:r>
-        <w:t>Use case 005</w:t>
+      <w:bookmarkStart w:id="7" w:name="_Toc498980976"/>
+      <w:r>
+        <w:t>Use Case 004</w:t>
       </w:r>
       <w:bookmarkEnd w:id="7"/>
     </w:p>
@@ -2890,7 +2747,7 @@
               <w:cnfStyle w:val="000000100000" w:firstRow="0" w:lastRow="0" w:firstColumn="0" w:lastColumn="0" w:oddVBand="0" w:evenVBand="0" w:oddHBand="1" w:evenHBand="0" w:firstRowFirstColumn="0" w:firstRowLastColumn="0" w:lastRowFirstColumn="0" w:lastRowLastColumn="0"/>
             </w:pPr>
             <w:r>
-              <w:t>Use Case 005</w:t>
+              <w:t>Use Case 004</w:t>
             </w:r>
           </w:p>
         </w:tc>
@@ -2916,10 +2773,7 @@
               <w:cnfStyle w:val="000000000000" w:firstRow="0" w:lastRow="0" w:firstColumn="0" w:lastColumn="0" w:oddVBand="0" w:evenVBand="0" w:oddHBand="0" w:evenHBand="0" w:firstRowFirstColumn="0" w:firstRowLastColumn="0" w:lastRowFirstColumn="0" w:lastRowLastColumn="0"/>
             </w:pPr>
             <w:r>
-              <w:rPr>
-                <w:rFonts w:ascii="Calibri" w:eastAsia="Calibri" w:hAnsi="Calibri" w:cs="Calibri"/>
-              </w:rPr>
-              <w:t>Print konkurrencesvømmere</w:t>
+              <w:t>Print Udtagelseskandidater</w:t>
             </w:r>
           </w:p>
         </w:tc>
@@ -2946,12 +2800,21 @@
           <w:p>
             <w:pPr>
               <w:cnfStyle w:val="000000100000" w:firstRow="0" w:lastRow="0" w:firstColumn="0" w:lastColumn="0" w:oddVBand="0" w:evenVBand="0" w:oddHBand="1" w:evenHBand="0" w:firstRowFirstColumn="0" w:firstRowLastColumn="0" w:lastRowFirstColumn="0" w:lastRowLastColumn="0"/>
-            </w:pPr>
-            <w:r>
-              <w:t>Træner skal kunne se en liste over alle konkurrencesvømmere, hvilke stævner de har deltaget i, hvad deres tid er og hvilke(n) svømmedisciplin(er) de er tilknyttet</w:t>
-            </w:r>
-            <w:r>
-              <w:t>.</w:t>
+              <w:rPr>
+                <w:rFonts w:ascii="Calibri" w:eastAsia="Calibri" w:hAnsi="Calibri" w:cs="Calibri"/>
+              </w:rPr>
+            </w:pPr>
+            <w:r>
+              <w:rPr>
+                <w:rFonts w:ascii="Calibri" w:eastAsia="Calibri" w:hAnsi="Calibri" w:cs="Calibri"/>
+              </w:rPr>
+              <w:t>Træner skal kunne se en liste over</w:t>
+            </w:r>
+            <w:r>
+              <w:rPr>
+                <w:rFonts w:ascii="Calibri" w:eastAsia="Calibri" w:hAnsi="Calibri" w:cs="Calibri"/>
+              </w:rPr>
+              <w:t xml:space="preserve"> den nuværende top 5 (de 5 bedste tider) inden for hver enkel disciplin.</w:t>
             </w:r>
           </w:p>
           <w:p>
@@ -2966,9 +2829,9 @@
       <w:pPr>
         <w:pStyle w:val="Overskrift3"/>
       </w:pPr>
-      <w:bookmarkStart w:id="8" w:name="_Toc498980978"/>
-      <w:r>
-        <w:t>Use case 006</w:t>
+      <w:bookmarkStart w:id="8" w:name="_Toc498980977"/>
+      <w:r>
+        <w:t>Use case 005</w:t>
       </w:r>
       <w:bookmarkEnd w:id="8"/>
     </w:p>
@@ -3041,6 +2904,157 @@
               <w:cnfStyle w:val="000000100000" w:firstRow="0" w:lastRow="0" w:firstColumn="0" w:lastColumn="0" w:oddVBand="0" w:evenVBand="0" w:oddHBand="1" w:evenHBand="0" w:firstRowFirstColumn="0" w:firstRowLastColumn="0" w:lastRowFirstColumn="0" w:lastRowLastColumn="0"/>
             </w:pPr>
             <w:r>
+              <w:t>Use Case 005</w:t>
+            </w:r>
+          </w:p>
+        </w:tc>
+      </w:tr>
+      <w:tr>
+        <w:tc>
+          <w:tcPr>
+            <w:cnfStyle w:val="001000000000" w:firstRow="0" w:lastRow="0" w:firstColumn="1" w:lastColumn="0" w:oddVBand="0" w:evenVBand="0" w:oddHBand="0" w:evenHBand="0" w:firstRowFirstColumn="0" w:firstRowLastColumn="0" w:lastRowFirstColumn="0" w:lastRowLastColumn="0"/>
+            <w:tcW w:w="4814" w:type="dxa"/>
+          </w:tcPr>
+          <w:p>
+            <w:r>
+              <w:t>Use Case Navn</w:t>
+            </w:r>
+          </w:p>
+        </w:tc>
+        <w:tc>
+          <w:tcPr>
+            <w:tcW w:w="4814" w:type="dxa"/>
+          </w:tcPr>
+          <w:p>
+            <w:pPr>
+              <w:cnfStyle w:val="000000000000" w:firstRow="0" w:lastRow="0" w:firstColumn="0" w:lastColumn="0" w:oddVBand="0" w:evenVBand="0" w:oddHBand="0" w:evenHBand="0" w:firstRowFirstColumn="0" w:firstRowLastColumn="0" w:lastRowFirstColumn="0" w:lastRowLastColumn="0"/>
+            </w:pPr>
+            <w:r>
+              <w:rPr>
+                <w:rFonts w:ascii="Calibri" w:eastAsia="Calibri" w:hAnsi="Calibri" w:cs="Calibri"/>
+              </w:rPr>
+              <w:t>Print konkurrencesvømmere</w:t>
+            </w:r>
+          </w:p>
+        </w:tc>
+      </w:tr>
+      <w:tr>
+        <w:trPr>
+          <w:cnfStyle w:val="000000100000" w:firstRow="0" w:lastRow="0" w:firstColumn="0" w:lastColumn="0" w:oddVBand="0" w:evenVBand="0" w:oddHBand="1" w:evenHBand="0" w:firstRowFirstColumn="0" w:firstRowLastColumn="0" w:lastRowFirstColumn="0" w:lastRowLastColumn="0"/>
+        </w:trPr>
+        <w:tc>
+          <w:tcPr>
+            <w:cnfStyle w:val="001000000000" w:firstRow="0" w:lastRow="0" w:firstColumn="1" w:lastColumn="0" w:oddVBand="0" w:evenVBand="0" w:oddHBand="0" w:evenHBand="0" w:firstRowFirstColumn="0" w:firstRowLastColumn="0" w:lastRowFirstColumn="0" w:lastRowLastColumn="0"/>
+            <w:tcW w:w="4814" w:type="dxa"/>
+          </w:tcPr>
+          <w:p>
+            <w:r>
+              <w:t>Main Succes Scenario</w:t>
+            </w:r>
+          </w:p>
+        </w:tc>
+        <w:tc>
+          <w:tcPr>
+            <w:tcW w:w="4814" w:type="dxa"/>
+          </w:tcPr>
+          <w:p>
+            <w:pPr>
+              <w:cnfStyle w:val="000000100000" w:firstRow="0" w:lastRow="0" w:firstColumn="0" w:lastColumn="0" w:oddVBand="0" w:evenVBand="0" w:oddHBand="1" w:evenHBand="0" w:firstRowFirstColumn="0" w:firstRowLastColumn="0" w:lastRowFirstColumn="0" w:lastRowLastColumn="0"/>
+            </w:pPr>
+            <w:r>
+              <w:t>Træner skal kunne se en liste over alle konkurrencesvømmere, hvilke stævner de har deltaget i, hvad deres tid er og hvilke(n) svømmedisciplin(er) de er tilknyttet</w:t>
+            </w:r>
+            <w:r>
+              <w:t>.</w:t>
+            </w:r>
+          </w:p>
+          <w:p>
+            <w:pPr>
+              <w:cnfStyle w:val="000000100000" w:firstRow="0" w:lastRow="0" w:firstColumn="0" w:lastColumn="0" w:oddVBand="0" w:evenVBand="0" w:oddHBand="1" w:evenHBand="0" w:firstRowFirstColumn="0" w:firstRowLastColumn="0" w:lastRowFirstColumn="0" w:lastRowLastColumn="0"/>
+            </w:pPr>
+          </w:p>
+        </w:tc>
+      </w:tr>
+    </w:tbl>
+    <w:p>
+      <w:pPr>
+        <w:pStyle w:val="Overskrift3"/>
+      </w:pPr>
+      <w:bookmarkStart w:id="9" w:name="_Toc498980978"/>
+      <w:r>
+        <w:t>Use case 006</w:t>
+      </w:r>
+      <w:bookmarkEnd w:id="9"/>
+    </w:p>
+    <w:tbl>
+      <w:tblPr>
+        <w:tblStyle w:val="Gittertabel5-mrk-farve3"/>
+        <w:tblW w:w="0" w:type="auto"/>
+        <w:tblLook w:val="04A0" w:firstRow="1" w:lastRow="0" w:firstColumn="1" w:lastColumn="0" w:noHBand="0" w:noVBand="1"/>
+      </w:tblPr>
+      <w:tblGrid>
+        <w:gridCol w:w="4814"/>
+        <w:gridCol w:w="4814"/>
+      </w:tblGrid>
+      <w:tr>
+        <w:trPr>
+          <w:cnfStyle w:val="100000000000" w:firstRow="1" w:lastRow="0" w:firstColumn="0" w:lastColumn="0" w:oddVBand="0" w:evenVBand="0" w:oddHBand="0" w:evenHBand="0" w:firstRowFirstColumn="0" w:firstRowLastColumn="0" w:lastRowFirstColumn="0" w:lastRowLastColumn="0"/>
+        </w:trPr>
+        <w:tc>
+          <w:tcPr>
+            <w:cnfStyle w:val="001000000000" w:firstRow="0" w:lastRow="0" w:firstColumn="1" w:lastColumn="0" w:oddVBand="0" w:evenVBand="0" w:oddHBand="0" w:evenHBand="0" w:firstRowFirstColumn="0" w:firstRowLastColumn="0" w:lastRowFirstColumn="0" w:lastRowLastColumn="0"/>
+            <w:tcW w:w="4814" w:type="dxa"/>
+            <w:tcBorders>
+              <w:right w:val="single" w:sz="4" w:space="0" w:color="FFFFFF" w:themeColor="background1"/>
+            </w:tcBorders>
+          </w:tcPr>
+          <w:p>
+            <w:r>
+              <w:t>Use Case Section</w:t>
+            </w:r>
+          </w:p>
+        </w:tc>
+        <w:tc>
+          <w:tcPr>
+            <w:tcW w:w="4814" w:type="dxa"/>
+            <w:tcBorders>
+              <w:left w:val="single" w:sz="4" w:space="0" w:color="FFFFFF" w:themeColor="background1"/>
+            </w:tcBorders>
+          </w:tcPr>
+          <w:p>
+            <w:pPr>
+              <w:cnfStyle w:val="100000000000" w:firstRow="1" w:lastRow="0" w:firstColumn="0" w:lastColumn="0" w:oddVBand="0" w:evenVBand="0" w:oddHBand="0" w:evenHBand="0" w:firstRowFirstColumn="0" w:firstRowLastColumn="0" w:lastRowFirstColumn="0" w:lastRowLastColumn="0"/>
+            </w:pPr>
+            <w:r>
+              <w:t>Kommentar</w:t>
+            </w:r>
+          </w:p>
+        </w:tc>
+      </w:tr>
+      <w:tr>
+        <w:trPr>
+          <w:cnfStyle w:val="000000100000" w:firstRow="0" w:lastRow="0" w:firstColumn="0" w:lastColumn="0" w:oddVBand="0" w:evenVBand="0" w:oddHBand="1" w:evenHBand="0" w:firstRowFirstColumn="0" w:firstRowLastColumn="0" w:lastRowFirstColumn="0" w:lastRowLastColumn="0"/>
+        </w:trPr>
+        <w:tc>
+          <w:tcPr>
+            <w:cnfStyle w:val="001000000000" w:firstRow="0" w:lastRow="0" w:firstColumn="1" w:lastColumn="0" w:oddVBand="0" w:evenVBand="0" w:oddHBand="0" w:evenHBand="0" w:firstRowFirstColumn="0" w:firstRowLastColumn="0" w:lastRowFirstColumn="0" w:lastRowLastColumn="0"/>
+            <w:tcW w:w="4814" w:type="dxa"/>
+          </w:tcPr>
+          <w:p>
+            <w:r>
+              <w:t>Use Case ID</w:t>
+            </w:r>
+          </w:p>
+        </w:tc>
+        <w:tc>
+          <w:tcPr>
+            <w:tcW w:w="4814" w:type="dxa"/>
+          </w:tcPr>
+          <w:p>
+            <w:pPr>
+              <w:cnfStyle w:val="000000100000" w:firstRow="0" w:lastRow="0" w:firstColumn="0" w:lastColumn="0" w:oddVBand="0" w:evenVBand="0" w:oddHBand="1" w:evenHBand="0" w:firstRowFirstColumn="0" w:firstRowLastColumn="0" w:lastRowFirstColumn="0" w:lastRowLastColumn="0"/>
+            </w:pPr>
+            <w:r>
               <w:t>Use Case 006</w:t>
             </w:r>
           </w:p>
@@ -3127,22 +3141,22 @@
       <w:pPr>
         <w:pStyle w:val="Overskrift2"/>
       </w:pPr>
-      <w:bookmarkStart w:id="9" w:name="_Toc498980979"/>
+      <w:bookmarkStart w:id="10" w:name="_Toc498980979"/>
       <w:r>
         <w:lastRenderedPageBreak/>
         <w:t>Fully dressed</w:t>
       </w:r>
-      <w:bookmarkEnd w:id="9"/>
+      <w:bookmarkEnd w:id="10"/>
     </w:p>
     <w:p>
       <w:pPr>
         <w:pStyle w:val="Overskrift3"/>
       </w:pPr>
-      <w:bookmarkStart w:id="10" w:name="_Toc498980980"/>
+      <w:bookmarkStart w:id="11" w:name="_Toc498980980"/>
       <w:r>
         <w:t>Use case 001</w:t>
       </w:r>
-      <w:bookmarkEnd w:id="10"/>
+      <w:bookmarkEnd w:id="11"/>
     </w:p>
     <w:tbl>
       <w:tblPr>
@@ -3862,11 +3876,11 @@
       <w:pPr>
         <w:pStyle w:val="Overskrift3"/>
       </w:pPr>
-      <w:bookmarkStart w:id="11" w:name="_Toc498980981"/>
+      <w:bookmarkStart w:id="12" w:name="_Toc498980981"/>
       <w:r>
         <w:t>use case 002</w:t>
       </w:r>
-      <w:bookmarkEnd w:id="11"/>
+      <w:bookmarkEnd w:id="12"/>
     </w:p>
     <w:tbl>
       <w:tblPr>
@@ -4409,9 +4423,9 @@
         </w:rPr>
         <w:drawing>
           <wp:inline distT="0" distB="0" distL="0" distR="0">
-            <wp:extent cx="5955665" cy="3442970"/>
-            <wp:effectExtent l="0" t="0" r="6985" b="5080"/>
-            <wp:docPr id="7" name="Billede 7"/>
+            <wp:extent cx="4561205" cy="3448050"/>
+            <wp:effectExtent l="0" t="0" r="0" b="0"/>
+            <wp:docPr id="2" name="Billede 2"/>
             <wp:cNvGraphicFramePr>
               <a:graphicFrameLocks xmlns:a="http://schemas.openxmlformats.org/drawingml/2006/main" noChangeAspect="1"/>
             </wp:cNvGraphicFramePr>
@@ -4419,7 +4433,7 @@
               <a:graphicData uri="http://schemas.openxmlformats.org/drawingml/2006/picture">
                 <pic:pic xmlns:pic="http://schemas.openxmlformats.org/drawingml/2006/picture">
                   <pic:nvPicPr>
-                    <pic:cNvPr id="0" name="Picture 17"/>
+                    <pic:cNvPr id="0" name="Picture 1"/>
                     <pic:cNvPicPr>
                       <a:picLocks noChangeAspect="1" noChangeArrowheads="1"/>
                     </pic:cNvPicPr>
@@ -4440,7 +4454,7 @@
                   <pic:spPr bwMode="auto">
                     <a:xfrm>
                       <a:off x="0" y="0"/>
-                      <a:ext cx="5955665" cy="3442970"/>
+                      <a:ext cx="4561205" cy="3448050"/>
                     </a:xfrm>
                     <a:prstGeom prst="rect">
                       <a:avLst/>
@@ -4461,11 +4475,11 @@
       <w:pPr>
         <w:pStyle w:val="Overskrift3"/>
       </w:pPr>
-      <w:bookmarkStart w:id="12" w:name="_Toc498980982"/>
+      <w:bookmarkStart w:id="13" w:name="_Toc498980982"/>
       <w:r>
         <w:t>Use Case 003</w:t>
       </w:r>
-      <w:bookmarkEnd w:id="12"/>
+      <w:bookmarkEnd w:id="13"/>
     </w:p>
     <w:tbl>
       <w:tblPr>
@@ -4884,7 +4898,6 @@
       <w:pPr>
         <w:jc w:val="center"/>
       </w:pPr>
-      <w:bookmarkStart w:id="13" w:name="_GoBack"/>
       <w:r>
         <w:rPr>
           <w:noProof/>
@@ -4938,7 +4951,6 @@
           </wp:inline>
         </w:drawing>
       </w:r>
-      <w:bookmarkEnd w:id="13"/>
     </w:p>
     <w:p/>
     <w:p/>
@@ -5376,7 +5388,19 @@
       </w:r>
       <w:bookmarkEnd w:id="27"/>
     </w:p>
-    <w:p/>
+    <w:p>
+      <w:pPr>
+        <w:rPr>
+          <w:color w:val="A8D08D" w:themeColor="accent6" w:themeTint="99"/>
+        </w:rPr>
+      </w:pPr>
+      <w:r>
+        <w:rPr>
+          <w:color w:val="A8D08D" w:themeColor="accent6" w:themeTint="99"/>
+        </w:rPr>
+        <w:t>Martin Løseth Jensen</w:t>
+      </w:r>
+    </w:p>
     <w:p>
       <w:pPr>
         <w:pStyle w:val="Overskrift2"/>
@@ -9319,7 +9343,7 @@
 </file>
 
 <file path=customXml/itemProps1.xml><?xml version="1.0" encoding="utf-8"?>
-<ds:datastoreItem xmlns:ds="http://schemas.openxmlformats.org/officeDocument/2006/customXml" ds:itemID="{6ACA40AE-D97E-4835-96E8-A36405913759}">
+<ds:datastoreItem xmlns:ds="http://schemas.openxmlformats.org/officeDocument/2006/customXml" ds:itemID="{31010951-4BF2-4B93-AB35-927164A35373}">
   <ds:schemaRefs>
     <ds:schemaRef ds:uri="http://schemas.openxmlformats.org/officeDocument/2006/bibliography"/>
   </ds:schemaRefs>

</xml_diff>